<commit_message>
Minor correction in dokumentation.
</commit_message>
<xml_diff>
--- a/Interfacing FroboLay_Scout2.docx
+++ b/Interfacing FroboLay_Scout2.docx
@@ -83,41 +83,24 @@
           <w:lang w:val="en-US"/>
         </w:rPr>
       </w:pPr>
-      <w:r>
-        <w:fldChar w:fldCharType="begin"/>
-      </w:r>
-      <w:r>
-        <w:rPr>
-          <w:lang w:val="en-US"/>
-        </w:rPr>
-        <w:instrText xml:space="preserve"> HYPERLINK "http://www.frobomind.org/index.php/FMCtrl:FroboMind_Controller" </w:instrText>
-      </w:r>
-      <w:r>
-        <w:fldChar w:fldCharType="separate"/>
-      </w:r>
-      <w:r>
-        <w:rPr>
-          <w:rStyle w:val="Hyperlink"/>
-          <w:lang w:val="en-US"/>
-        </w:rPr>
-        <w:t xml:space="preserve">| </w:t>
-      </w:r>
-      <w:proofErr w:type="spellStart"/>
-      <w:r>
-        <w:rPr>
-          <w:rStyle w:val="Hyperlink"/>
-          <w:lang w:val="en-US"/>
-        </w:rPr>
-        <w:t>FrobomindController</w:t>
-      </w:r>
-      <w:proofErr w:type="spellEnd"/>
-      <w:r>
-        <w:rPr>
-          <w:rStyle w:val="Hyperlink"/>
-          <w:lang w:val="en-US"/>
-        </w:rPr>
-        <w:fldChar w:fldCharType="end"/>
-      </w:r>
+      <w:hyperlink r:id="rId6" w:history="1">
+        <w:r>
+          <w:rPr>
+            <w:rStyle w:val="Hyperlink"/>
+            <w:lang w:val="en-US"/>
+          </w:rPr>
+          <w:t xml:space="preserve">| </w:t>
+        </w:r>
+        <w:proofErr w:type="spellStart"/>
+        <w:r>
+          <w:rPr>
+            <w:rStyle w:val="Hyperlink"/>
+            <w:lang w:val="en-US"/>
+          </w:rPr>
+          <w:t>FrobomindController</w:t>
+        </w:r>
+        <w:proofErr w:type="spellEnd"/>
+      </w:hyperlink>
     </w:p>
     <w:p>
       <w:pPr>
@@ -448,7 +431,6 @@
         <w:t xml:space="preserve">1. </w:t>
       </w:r>
       <w:proofErr w:type="spellStart"/>
-      <w:proofErr w:type="gramStart"/>
       <w:r>
         <w:rPr>
           <w:lang w:val="en-US"/>
@@ -462,7 +444,6 @@
         </w:rPr>
         <w:t xml:space="preserve"> </w:t>
       </w:r>
-      <w:proofErr w:type="gramEnd"/>
     </w:p>
     <w:p>
       <w:pPr>
@@ -471,1004 +452,1004 @@
           <w:lang w:val="en-US"/>
         </w:rPr>
       </w:pPr>
+      <w:r>
+        <w:rPr>
+          <w:lang w:val="en-US"/>
+        </w:rPr>
+        <w:t xml:space="preserve">2. </w:t>
+      </w:r>
+      <w:proofErr w:type="spellStart"/>
+      <w:r>
+        <w:rPr>
+          <w:lang w:val="en-US"/>
+        </w:rPr>
+        <w:t>FroboMind</w:t>
+      </w:r>
+      <w:proofErr w:type="spellEnd"/>
+      <w:r>
+        <w:rPr>
+          <w:lang w:val="en-US"/>
+        </w:rPr>
+        <w:t xml:space="preserve"> Controller </w:t>
+      </w:r>
+    </w:p>
+    <w:p>
+      <w:pPr>
+        <w:pStyle w:val="Overskrift5"/>
+        <w:rPr>
+          <w:lang w:val="en-US"/>
+        </w:rPr>
+      </w:pPr>
+      <w:proofErr w:type="spellStart"/>
+      <w:r>
+        <w:rPr>
+          <w:rStyle w:val="mw-headline"/>
+          <w:lang w:val="en-US"/>
+        </w:rPr>
+        <w:t>firmware_version_Major_Version</w:t>
+      </w:r>
+      <w:proofErr w:type="spellEnd"/>
+      <w:r>
+        <w:rPr>
+          <w:rStyle w:val="mw-headline"/>
+          <w:lang w:val="en-US"/>
+        </w:rPr>
+        <w:t xml:space="preserve">: The </w:t>
+      </w:r>
+      <w:r>
+        <w:rPr>
+          <w:rStyle w:val="mw-headline"/>
+          <w:lang w:val="en-US"/>
+        </w:rPr>
+        <w:t>FroboLay_Scout2</w:t>
+      </w:r>
+      <w:r>
+        <w:rPr>
+          <w:rStyle w:val="mw-headline"/>
+          <w:lang w:val="en-US"/>
+        </w:rPr>
+        <w:t xml:space="preserve"> major firmware version </w:t>
+      </w:r>
+    </w:p>
+    <w:p>
+      <w:pPr>
+        <w:pStyle w:val="NormalWeb"/>
+        <w:rPr>
+          <w:lang w:val="en-US"/>
+        </w:rPr>
+      </w:pPr>
+      <w:r>
+        <w:rPr>
+          <w:lang w:val="en-US"/>
+        </w:rPr>
+        <w:t xml:space="preserve">1. </w:t>
+      </w:r>
+      <w:r>
+        <w:rPr>
+          <w:lang w:val="en-US"/>
+        </w:rPr>
+        <w:t>FroboLay_Scout2</w:t>
+      </w:r>
+      <w:r>
+        <w:rPr>
+          <w:lang w:val="en-US"/>
+        </w:rPr>
+        <w:br/>
+        <w:t xml:space="preserve">2. N/A </w:t>
+      </w:r>
+    </w:p>
+    <w:p>
+      <w:pPr>
+        <w:pStyle w:val="Overskrift5"/>
+        <w:rPr>
+          <w:lang w:val="en-US"/>
+        </w:rPr>
+      </w:pPr>
+      <w:proofErr w:type="spellStart"/>
+      <w:r>
+        <w:rPr>
+          <w:rStyle w:val="mw-headline"/>
+          <w:lang w:val="en-US"/>
+        </w:rPr>
+        <w:t>firmware_version_Minor_Version</w:t>
+      </w:r>
+      <w:proofErr w:type="spellEnd"/>
+      <w:r>
+        <w:rPr>
+          <w:rStyle w:val="mw-headline"/>
+          <w:lang w:val="en-US"/>
+        </w:rPr>
+        <w:t xml:space="preserve">: The Row Cleaner minor firmware version </w:t>
+      </w:r>
+    </w:p>
+    <w:p>
+      <w:pPr>
+        <w:pStyle w:val="NormalWeb"/>
+        <w:rPr>
+          <w:lang w:val="en-US"/>
+        </w:rPr>
+      </w:pPr>
+      <w:r>
+        <w:rPr>
+          <w:lang w:val="en-US"/>
+        </w:rPr>
+        <w:t>1. 201</w:t>
+      </w:r>
+      <w:r>
+        <w:rPr>
+          <w:lang w:val="en-US"/>
+        </w:rPr>
+        <w:t>5-04</w:t>
+      </w:r>
+      <w:r>
+        <w:rPr>
+          <w:lang w:val="en-US"/>
+        </w:rPr>
+        <w:t>-</w:t>
+      </w:r>
+      <w:r>
+        <w:rPr>
+          <w:lang w:val="en-US"/>
+        </w:rPr>
+        <w:t>13</w:t>
+      </w:r>
+      <w:r>
+        <w:rPr>
+          <w:lang w:val="en-US"/>
+        </w:rPr>
+        <w:br/>
+      </w:r>
+      <w:proofErr w:type="spellStart"/>
+      <w:r>
+        <w:rPr>
+          <w:lang w:val="en-US"/>
+        </w:rPr>
+        <w:t>reset_cause</w:t>
+      </w:r>
+      <w:proofErr w:type="spellEnd"/>
+      <w:r>
+        <w:rPr>
+          <w:lang w:val="en-US"/>
+        </w:rPr>
+        <w:t xml:space="preserve">: The reason why the </w:t>
+      </w:r>
+      <w:proofErr w:type="spellStart"/>
+      <w:r>
+        <w:rPr>
+          <w:lang w:val="en-US"/>
+        </w:rPr>
+        <w:t>RowCA</w:t>
+      </w:r>
+      <w:proofErr w:type="spellEnd"/>
+      <w:r>
+        <w:rPr>
+          <w:lang w:val="en-US"/>
+        </w:rPr>
+        <w:t xml:space="preserve"> hardware was reset: </w:t>
+      </w:r>
+      <w:r>
+        <w:rPr>
+          <w:lang w:val="en-US"/>
+        </w:rPr>
+        <w:br/>
+        <w:t xml:space="preserve">0. Power on reset 1. Reset 2. Brown-out reset 4. Watchdog reset (15ms timeout) 5. JTAG reset </w:t>
+      </w:r>
+      <w:r>
+        <w:rPr>
+          <w:lang w:val="en-US"/>
+        </w:rPr>
+        <w:br/>
+      </w:r>
+      <w:r>
+        <w:rPr>
+          <w:lang w:val="en-US"/>
+        </w:rPr>
+        <w:br/>
+      </w:r>
+      <w:proofErr w:type="gramStart"/>
+      <w:r>
+        <w:rPr>
+          <w:lang w:val="en-US"/>
+        </w:rPr>
+        <w:t>This</w:t>
+      </w:r>
+      <w:proofErr w:type="gramEnd"/>
+      <w:r>
+        <w:rPr>
+          <w:lang w:val="en-US"/>
+        </w:rPr>
+        <w:t xml:space="preserve"> message is transmitted only once after boot. </w:t>
+      </w:r>
+    </w:p>
+    <w:p>
+      <w:pPr>
+        <w:pStyle w:val="Overskrift2"/>
+        <w:rPr>
+          <w:u w:val="single"/>
+          <w:lang w:val="en-US"/>
+        </w:rPr>
+      </w:pPr>
+      <w:r>
+        <w:rPr>
+          <w:rStyle w:val="mw-headline"/>
+          <w:u w:val="single"/>
+          <w:lang w:val="en-US"/>
+        </w:rPr>
+        <w:t xml:space="preserve">FroboLay_Scout2 </w:t>
+      </w:r>
+      <w:r>
+        <w:rPr>
+          <w:rStyle w:val="mw-headline"/>
+          <w:u w:val="single"/>
+          <w:lang w:val="en-US"/>
+        </w:rPr>
+        <w:t>Status (PFR</w:t>
+      </w:r>
+      <w:r>
+        <w:rPr>
+          <w:rStyle w:val="mw-headline"/>
+          <w:u w:val="single"/>
+          <w:lang w:val="en-US"/>
+        </w:rPr>
+        <w:t xml:space="preserve">ST) transmitted by </w:t>
+      </w:r>
+      <w:r>
+        <w:rPr>
+          <w:rStyle w:val="mw-headline"/>
+          <w:u w:val="single"/>
+          <w:lang w:val="en-US"/>
+        </w:rPr>
+        <w:t xml:space="preserve">FroboLay_Scout2 </w:t>
+      </w:r>
+      <w:r>
+        <w:rPr>
+          <w:rStyle w:val="mw-headline"/>
+          <w:u w:val="single"/>
+          <w:lang w:val="en-US"/>
+        </w:rPr>
+        <w:t xml:space="preserve">FW </w:t>
+      </w:r>
+    </w:p>
+    <w:p>
+      <w:pPr>
+        <w:pStyle w:val="NormalWeb"/>
+        <w:rPr>
+          <w:lang w:val="en-US"/>
+        </w:rPr>
+      </w:pPr>
+      <w:r>
+        <w:rPr>
+          <w:lang w:val="en-US"/>
+        </w:rPr>
+        <w:lastRenderedPageBreak/>
+        <w:t>$</w:t>
+      </w:r>
+      <w:proofErr w:type="spellStart"/>
+      <w:r>
+        <w:rPr>
+          <w:lang w:val="en-US"/>
+        </w:rPr>
+        <w:t>PF</w:t>
+      </w:r>
+      <w:r>
+        <w:rPr>
+          <w:lang w:val="en-US"/>
+        </w:rPr>
+        <w:t>R</w:t>
+      </w:r>
+      <w:r>
+        <w:rPr>
+          <w:lang w:val="en-US"/>
+        </w:rPr>
+        <w:t>ST</w:t>
+      </w:r>
+      <w:proofErr w:type="gramStart"/>
+      <w:r>
+        <w:rPr>
+          <w:lang w:val="en-US"/>
+        </w:rPr>
+        <w:t>,state,voltage,</w:t>
+      </w:r>
+      <w:r>
+        <w:rPr>
+          <w:lang w:val="en-US"/>
+        </w:rPr>
+        <w:t>spray</w:t>
+      </w:r>
+      <w:proofErr w:type="gramEnd"/>
+      <w:r>
+        <w:rPr>
+          <w:lang w:val="en-US"/>
+        </w:rPr>
+        <w:t>_signal</w:t>
+      </w:r>
+      <w:proofErr w:type="spellEnd"/>
+      <w:r>
+        <w:rPr>
+          <w:lang w:val="en-US"/>
+        </w:rPr>
+        <w:t>*CS&lt;</w:t>
+      </w:r>
+      <w:proofErr w:type="spellStart"/>
+      <w:r>
+        <w:rPr>
+          <w:lang w:val="en-US"/>
+        </w:rPr>
+        <w:t>cr</w:t>
+      </w:r>
+      <w:proofErr w:type="spellEnd"/>
+      <w:r>
+        <w:rPr>
+          <w:lang w:val="en-US"/>
+        </w:rPr>
+        <w:t>&gt;&lt;lf&gt;</w:t>
+      </w:r>
+      <w:r>
+        <w:rPr>
+          <w:lang w:val="en-US"/>
+        </w:rPr>
+        <w:br/>
+      </w:r>
+      <w:r>
+        <w:rPr>
+          <w:lang w:val="en-US"/>
+        </w:rPr>
+        <w:br/>
+        <w:t xml:space="preserve">state: Normal states </w:t>
+      </w:r>
+      <w:r>
+        <w:rPr>
+          <w:lang w:val="en-US"/>
+        </w:rPr>
+        <w:br/>
+        <w:t xml:space="preserve">• STATE_OK (1) </w:t>
+      </w:r>
+      <w:r>
+        <w:rPr>
+          <w:lang w:val="en-US"/>
+        </w:rPr>
+        <w:br/>
+        <w:t xml:space="preserve">Warning states </w:t>
+      </w:r>
+      <w:r>
+        <w:rPr>
+          <w:lang w:val="en-US"/>
+        </w:rPr>
+        <w:br/>
+        <w:t xml:space="preserve">• STATE_NMEA_WARN(2) At least one </w:t>
+      </w:r>
+      <w:proofErr w:type="spellStart"/>
+      <w:r>
+        <w:rPr>
+          <w:lang w:val="en-US"/>
+        </w:rPr>
+        <w:t>nmea</w:t>
+      </w:r>
+      <w:proofErr w:type="spellEnd"/>
+      <w:r>
+        <w:rPr>
+          <w:lang w:val="en-US"/>
+        </w:rPr>
+        <w:t xml:space="preserve"> packet disregarded due to invalid format/CS since last PFBST message. </w:t>
+      </w:r>
+    </w:p>
+    <w:p>
+      <w:pPr>
+        <w:pStyle w:val="Overskrift5"/>
+        <w:rPr>
+          <w:lang w:val="en-US"/>
+        </w:rPr>
+      </w:pPr>
+      <w:r>
+        <w:rPr>
+          <w:rStyle w:val="mw-headline"/>
+          <w:lang w:val="en-US"/>
+        </w:rPr>
+        <w:t xml:space="preserve">Error states </w:t>
+      </w:r>
+    </w:p>
+    <w:p>
+      <w:pPr>
+        <w:pStyle w:val="NormalWeb"/>
+        <w:rPr>
+          <w:lang w:val="en-US"/>
+        </w:rPr>
+      </w:pPr>
+      <w:r>
+        <w:rPr>
+          <w:lang w:val="en-US"/>
+        </w:rPr>
+        <w:t xml:space="preserve">• STATE_WATCHDOG (3) No valid </w:t>
+      </w:r>
+      <w:proofErr w:type="spellStart"/>
+      <w:r>
+        <w:rPr>
+          <w:lang w:val="en-US"/>
+        </w:rPr>
+        <w:t>nmea</w:t>
+      </w:r>
+      <w:proofErr w:type="spellEnd"/>
+      <w:r>
+        <w:rPr>
+          <w:lang w:val="en-US"/>
+        </w:rPr>
+        <w:t xml:space="preserve"> packet received for the past 0.2s. (</w:t>
+      </w:r>
+      <w:proofErr w:type="gramStart"/>
+      <w:r>
+        <w:rPr>
+          <w:lang w:val="en-US"/>
+        </w:rPr>
+        <w:t>auto</w:t>
+      </w:r>
+      <w:proofErr w:type="gramEnd"/>
+      <w:r>
+        <w:rPr>
+          <w:lang w:val="en-US"/>
+        </w:rPr>
+        <w:t xml:space="preserve"> reset) </w:t>
+      </w:r>
+      <w:r>
+        <w:rPr>
+          <w:lang w:val="en-US"/>
+        </w:rPr>
+        <w:br/>
+        <w:t xml:space="preserve">• STATE_LOW_BAT (5) Battery voltage critically low (auto reset). </w:t>
+      </w:r>
+      <w:r>
+        <w:rPr>
+          <w:lang w:val="en-US"/>
+        </w:rPr>
+        <w:br/>
+      </w:r>
+      <w:r>
+        <w:rPr>
+          <w:lang w:val="en-US"/>
+        </w:rPr>
+        <w:br/>
+      </w:r>
+      <w:proofErr w:type="gramStart"/>
+      <w:r>
+        <w:rPr>
+          <w:lang w:val="en-US"/>
+        </w:rPr>
+        <w:t>voltage</w:t>
+      </w:r>
+      <w:proofErr w:type="gramEnd"/>
+      <w:r>
+        <w:rPr>
+          <w:lang w:val="en-US"/>
+        </w:rPr>
+        <w:t xml:space="preserve">: Battery voltage (10 bit ADC out from voltage divider to allow external calibration) </w:t>
+      </w:r>
+      <w:r>
+        <w:rPr>
+          <w:lang w:val="en-US"/>
+        </w:rPr>
+        <w:br/>
+      </w:r>
+      <w:proofErr w:type="spellStart"/>
+      <w:r>
+        <w:rPr>
+          <w:lang w:val="en-US"/>
+        </w:rPr>
+        <w:t>spray</w:t>
+      </w:r>
+      <w:r>
+        <w:rPr>
+          <w:lang w:val="en-US"/>
+        </w:rPr>
+        <w:t>_signal</w:t>
+      </w:r>
+      <w:proofErr w:type="spellEnd"/>
+      <w:r>
+        <w:rPr>
+          <w:lang w:val="en-US"/>
+        </w:rPr>
+        <w:t xml:space="preserve">, </w:t>
+      </w:r>
+      <w:r>
+        <w:rPr>
+          <w:lang w:val="en-US"/>
+        </w:rPr>
+        <w:t>represent</w:t>
+      </w:r>
+      <w:r>
+        <w:rPr>
+          <w:lang w:val="en-US"/>
+        </w:rPr>
+        <w:t xml:space="preserve"> the </w:t>
+      </w:r>
+      <w:r>
+        <w:rPr>
+          <w:lang w:val="en-US"/>
+        </w:rPr>
+        <w:t>state of the spray action set at sent time</w:t>
+      </w:r>
+      <w:r>
+        <w:rPr>
+          <w:lang w:val="en-US"/>
+        </w:rPr>
+        <w:t>.</w:t>
+      </w:r>
+      <w:r>
+        <w:rPr>
+          <w:lang w:val="en-US"/>
+        </w:rPr>
+        <w:br/>
+        <w:t xml:space="preserve">0 = off, </w:t>
+      </w:r>
+      <w:r>
+        <w:rPr>
+          <w:lang w:val="en-US"/>
+        </w:rPr>
+        <w:t>1= spray</w:t>
+      </w:r>
+      <w:r>
+        <w:rPr>
+          <w:lang w:val="en-US"/>
+        </w:rPr>
+        <w:t xml:space="preserve">, </w:t>
+      </w:r>
+      <w:r>
+        <w:rPr>
+          <w:lang w:val="en-US"/>
+        </w:rPr>
+        <w:t>2= enforced off</w:t>
+      </w:r>
+      <w:r>
+        <w:rPr>
+          <w:lang w:val="en-US"/>
+        </w:rPr>
+        <w:t>.</w:t>
+      </w:r>
+    </w:p>
+    <w:p>
+      <w:pPr>
+        <w:pStyle w:val="Overskrift2"/>
+        <w:rPr>
+          <w:u w:val="single"/>
+          <w:lang w:val="en-US"/>
+        </w:rPr>
+      </w:pPr>
+      <w:r>
+        <w:rPr>
+          <w:rStyle w:val="mw-headline"/>
+          <w:u w:val="single"/>
+          <w:lang w:val="en-US"/>
+        </w:rPr>
+        <w:t>FroboLay_Scout2</w:t>
+      </w:r>
+      <w:r>
+        <w:rPr>
+          <w:rStyle w:val="mw-headline"/>
+          <w:u w:val="single"/>
+          <w:lang w:val="en-US"/>
+        </w:rPr>
+        <w:t xml:space="preserve"> Parameters (PFR</w:t>
+      </w:r>
+      <w:r>
+        <w:rPr>
+          <w:rStyle w:val="mw-headline"/>
+          <w:u w:val="single"/>
+          <w:lang w:val="en-US"/>
+        </w:rPr>
+        <w:t xml:space="preserve">SP) accepted by </w:t>
+      </w:r>
+      <w:r>
+        <w:rPr>
+          <w:rStyle w:val="mw-headline"/>
+          <w:u w:val="single"/>
+          <w:lang w:val="en-US"/>
+        </w:rPr>
+        <w:t xml:space="preserve">FroboLay_Scout2 </w:t>
+      </w:r>
+      <w:r>
+        <w:rPr>
+          <w:rStyle w:val="mw-headline"/>
+          <w:u w:val="single"/>
+          <w:lang w:val="en-US"/>
+        </w:rPr>
+        <w:t xml:space="preserve">FW </w:t>
+      </w:r>
+    </w:p>
+    <w:p>
+      <w:pPr>
+        <w:pStyle w:val="NormalWeb"/>
+        <w:spacing w:after="240" w:afterAutospacing="0"/>
+        <w:rPr>
+          <w:lang w:val="en-US"/>
+        </w:rPr>
+      </w:pPr>
+      <w:r>
+        <w:rPr>
+          <w:lang w:val="en-US"/>
+        </w:rPr>
+        <w:t>$</w:t>
+      </w:r>
+      <w:proofErr w:type="spellStart"/>
+      <w:r>
+        <w:rPr>
+          <w:lang w:val="en-US"/>
+        </w:rPr>
+        <w:t>PFLSP</w:t>
+      </w:r>
+      <w:proofErr w:type="gramStart"/>
+      <w:r>
+        <w:rPr>
+          <w:lang w:val="en-US"/>
+        </w:rPr>
+        <w:t>,voltage</w:t>
+      </w:r>
+      <w:proofErr w:type="gramEnd"/>
+      <w:r>
+        <w:rPr>
+          <w:lang w:val="en-US"/>
+        </w:rPr>
+        <w:t>_min</w:t>
+      </w:r>
+      <w:proofErr w:type="spellEnd"/>
+      <w:r>
+        <w:rPr>
+          <w:lang w:val="en-US"/>
+        </w:rPr>
+        <w:t>*CS&lt;</w:t>
+      </w:r>
+      <w:proofErr w:type="spellStart"/>
+      <w:r>
+        <w:rPr>
+          <w:lang w:val="en-US"/>
+        </w:rPr>
+        <w:t>cr</w:t>
+      </w:r>
+      <w:proofErr w:type="spellEnd"/>
+      <w:r>
+        <w:rPr>
+          <w:lang w:val="en-US"/>
+        </w:rPr>
+        <w:t>&gt;&lt;lf&gt;</w:t>
+      </w:r>
+      <w:r>
+        <w:rPr>
+          <w:lang w:val="en-US"/>
+        </w:rPr>
+        <w:br/>
+      </w:r>
+      <w:proofErr w:type="spellStart"/>
+      <w:r>
+        <w:rPr>
+          <w:lang w:val="en-US"/>
+        </w:rPr>
+        <w:t>voltage_min</w:t>
+      </w:r>
+      <w:proofErr w:type="spellEnd"/>
+      <w:r>
+        <w:rPr>
+          <w:lang w:val="en-US"/>
+        </w:rPr>
+        <w:t xml:space="preserve">: Battery minimum voltage threshold (10 bit value corresponding to ADC out from voltage divider) </w:t>
+      </w:r>
+    </w:p>
+    <w:p>
+      <w:pPr>
+        <w:pStyle w:val="Overskrift2"/>
+        <w:rPr>
+          <w:u w:val="single"/>
+          <w:lang w:val="en-US"/>
+        </w:rPr>
+      </w:pPr>
+      <w:r>
+        <w:rPr>
+          <w:rStyle w:val="mw-headline"/>
+          <w:u w:val="single"/>
+          <w:lang w:val="en-US"/>
+        </w:rPr>
+        <w:t xml:space="preserve">FroboLay_Scout2 </w:t>
+      </w:r>
+      <w:r>
+        <w:rPr>
+          <w:rStyle w:val="mw-headline"/>
+          <w:u w:val="single"/>
+          <w:lang w:val="en-US"/>
+        </w:rPr>
+        <w:t>Communication Parameters (PFR</w:t>
+      </w:r>
+      <w:r>
+        <w:rPr>
+          <w:rStyle w:val="mw-headline"/>
+          <w:u w:val="single"/>
+          <w:lang w:val="en-US"/>
+        </w:rPr>
+        <w:t xml:space="preserve">CP) accepted by </w:t>
+      </w:r>
+      <w:r>
+        <w:rPr>
+          <w:rStyle w:val="mw-headline"/>
+          <w:u w:val="single"/>
+          <w:lang w:val="en-US"/>
+        </w:rPr>
+        <w:t xml:space="preserve">FroboLay_Scout2 </w:t>
+      </w:r>
+      <w:r>
+        <w:rPr>
+          <w:rStyle w:val="mw-headline"/>
+          <w:u w:val="single"/>
+          <w:lang w:val="en-US"/>
+        </w:rPr>
+        <w:t xml:space="preserve">FW </w:t>
+      </w:r>
+    </w:p>
+    <w:p>
+      <w:pPr>
+        <w:pStyle w:val="NormalWeb"/>
+        <w:rPr>
+          <w:lang w:val="en-US"/>
+        </w:rPr>
+      </w:pPr>
+      <w:r>
+        <w:rPr>
+          <w:lang w:val="en-US"/>
+        </w:rPr>
+        <w:t>$</w:t>
+      </w:r>
+      <w:proofErr w:type="spellStart"/>
+      <w:r>
+        <w:rPr>
+          <w:lang w:val="en-US"/>
+        </w:rPr>
+        <w:t>PFR</w:t>
+      </w:r>
+      <w:r>
+        <w:rPr>
+          <w:lang w:val="en-US"/>
+        </w:rPr>
+        <w:t>CP</w:t>
+      </w:r>
+      <w:proofErr w:type="gramStart"/>
+      <w:r>
+        <w:rPr>
+          <w:lang w:val="en-US"/>
+        </w:rPr>
+        <w:t>,pfbst</w:t>
+      </w:r>
+      <w:proofErr w:type="gramEnd"/>
+      <w:r>
+        <w:rPr>
+          <w:lang w:val="en-US"/>
+        </w:rPr>
+        <w:t>_interval</w:t>
+      </w:r>
+      <w:proofErr w:type="spellEnd"/>
+      <w:r>
+        <w:rPr>
+          <w:lang w:val="en-US"/>
+        </w:rPr>
+        <w:t xml:space="preserve">, </w:t>
+      </w:r>
+      <w:proofErr w:type="spellStart"/>
+      <w:r>
+        <w:rPr>
+          <w:lang w:val="en-US"/>
+        </w:rPr>
+        <w:t>pfbct_wd_timeout</w:t>
+      </w:r>
+      <w:proofErr w:type="spellEnd"/>
+      <w:r>
+        <w:rPr>
+          <w:lang w:val="en-US"/>
+        </w:rPr>
+        <w:t>*CS&lt;</w:t>
+      </w:r>
+      <w:proofErr w:type="spellStart"/>
+      <w:r>
+        <w:rPr>
+          <w:lang w:val="en-US"/>
+        </w:rPr>
+        <w:t>cr</w:t>
+      </w:r>
+      <w:proofErr w:type="spellEnd"/>
+      <w:r>
+        <w:rPr>
+          <w:lang w:val="en-US"/>
+        </w:rPr>
+        <w:t>&gt;&lt;lf&gt;</w:t>
+      </w:r>
+      <w:r>
+        <w:rPr>
+          <w:lang w:val="en-US"/>
+        </w:rPr>
+        <w:br/>
+      </w:r>
+      <w:proofErr w:type="spellStart"/>
+      <w:r>
+        <w:rPr>
+          <w:lang w:val="en-US"/>
+        </w:rPr>
+        <w:t>pfbst_interval</w:t>
+      </w:r>
+      <w:proofErr w:type="spellEnd"/>
+      <w:r>
+        <w:rPr>
+          <w:lang w:val="en-US"/>
+        </w:rPr>
+        <w:t xml:space="preserve">: Rate of the </w:t>
+      </w:r>
+      <w:proofErr w:type="spellStart"/>
+      <w:r>
+        <w:rPr>
+          <w:lang w:val="en-US"/>
+        </w:rPr>
+        <w:t>Frobit</w:t>
+      </w:r>
+      <w:proofErr w:type="spellEnd"/>
+      <w:r>
+        <w:rPr>
+          <w:lang w:val="en-US"/>
+        </w:rPr>
+        <w:t xml:space="preserve"> Status (PFBST) 1-1000 * [</w:t>
+      </w:r>
+      <w:proofErr w:type="spellStart"/>
+      <w:r>
+        <w:rPr>
+          <w:lang w:val="en-US"/>
+        </w:rPr>
+        <w:t>ms</w:t>
+      </w:r>
+      <w:proofErr w:type="spellEnd"/>
+      <w:r>
+        <w:rPr>
+          <w:lang w:val="en-US"/>
+        </w:rPr>
+        <w:t xml:space="preserve">] (default 100) </w:t>
+      </w:r>
+      <w:r>
+        <w:rPr>
+          <w:lang w:val="en-US"/>
+        </w:rPr>
+        <w:br/>
+      </w:r>
+      <w:proofErr w:type="spellStart"/>
+      <w:r>
+        <w:rPr>
+          <w:lang w:val="en-US"/>
+        </w:rPr>
+        <w:t>pfbct_wd_timeout</w:t>
+      </w:r>
+      <w:proofErr w:type="spellEnd"/>
+      <w:r>
+        <w:rPr>
+          <w:lang w:val="en-US"/>
+        </w:rPr>
+        <w:t xml:space="preserve">: NMEA watchdog timeout (monitoring PFBCT) </w:t>
+      </w:r>
+      <w:r>
+        <w:rPr>
+          <w:lang w:val="en-US"/>
+        </w:rPr>
+        <w:br/>
+        <w:t xml:space="preserve">0: disable </w:t>
+      </w:r>
+      <w:r>
+        <w:rPr>
+          <w:lang w:val="en-US"/>
+        </w:rPr>
+        <w:br/>
+        <w:t>1-1000 * [</w:t>
+      </w:r>
+      <w:proofErr w:type="spellStart"/>
+      <w:r>
+        <w:rPr>
+          <w:lang w:val="en-US"/>
+        </w:rPr>
+        <w:t>ms</w:t>
+      </w:r>
+      <w:proofErr w:type="spellEnd"/>
+      <w:r>
+        <w:rPr>
+          <w:lang w:val="en-US"/>
+        </w:rPr>
+        <w:t>]</w:t>
+      </w:r>
+    </w:p>
+    <w:p>
+      <w:pPr>
+        <w:pStyle w:val="Overskrift2"/>
+        <w:rPr>
+          <w:u w:val="single"/>
+          <w:lang w:val="en-US"/>
+        </w:rPr>
+      </w:pPr>
+      <w:r>
+        <w:rPr>
+          <w:rStyle w:val="mw-headline"/>
+          <w:u w:val="single"/>
+          <w:lang w:val="en-US"/>
+        </w:rPr>
+        <w:t xml:space="preserve">FroboLay_Scout2 </w:t>
+      </w:r>
+      <w:r>
+        <w:rPr>
+          <w:rStyle w:val="mw-headline"/>
+          <w:u w:val="single"/>
+          <w:lang w:val="en-US"/>
+        </w:rPr>
+        <w:t>(PF</w:t>
+      </w:r>
+      <w:r>
+        <w:rPr>
+          <w:rStyle w:val="mw-headline"/>
+          <w:u w:val="single"/>
+          <w:lang w:val="en-US"/>
+        </w:rPr>
+        <w:t>R</w:t>
+      </w:r>
+      <w:r>
+        <w:rPr>
+          <w:rStyle w:val="mw-headline"/>
+          <w:u w:val="single"/>
+          <w:lang w:val="en-US"/>
+        </w:rPr>
+        <w:t>RS</w:t>
+      </w:r>
+      <w:r>
+        <w:rPr>
+          <w:rStyle w:val="mw-headline"/>
+          <w:u w:val="single"/>
+          <w:lang w:val="en-US"/>
+        </w:rPr>
+        <w:t xml:space="preserve">) accepted by </w:t>
+      </w:r>
+      <w:r>
+        <w:rPr>
+          <w:rStyle w:val="mw-headline"/>
+          <w:u w:val="single"/>
+          <w:lang w:val="en-US"/>
+        </w:rPr>
+        <w:t xml:space="preserve">FroboLay_Scout2 </w:t>
+      </w:r>
+      <w:r>
+        <w:rPr>
+          <w:rStyle w:val="mw-headline"/>
+          <w:u w:val="single"/>
+          <w:lang w:val="en-US"/>
+        </w:rPr>
+        <w:t xml:space="preserve">FW </w:t>
+      </w:r>
+    </w:p>
+    <w:p>
+      <w:pPr>
+        <w:pStyle w:val="NormalWeb"/>
+        <w:rPr>
+          <w:lang w:val="en-US"/>
+        </w:rPr>
+      </w:pPr>
+      <w:r>
+        <w:rPr>
+          <w:lang w:val="en-US"/>
+        </w:rPr>
+        <w:t>$</w:t>
+      </w:r>
+      <w:proofErr w:type="spellStart"/>
+      <w:r>
+        <w:rPr>
+          <w:lang w:val="en-US"/>
+        </w:rPr>
+        <w:t>PF</w:t>
+      </w:r>
+      <w:r>
+        <w:rPr>
+          <w:lang w:val="en-US"/>
+        </w:rPr>
+        <w:t>R</w:t>
+      </w:r>
+      <w:r>
+        <w:rPr>
+          <w:lang w:val="en-US"/>
+        </w:rPr>
+        <w:t>RS</w:t>
+      </w:r>
       <w:bookmarkStart w:id="0" w:name="_GoBack"/>
       <w:bookmarkEnd w:id="0"/>
-      <w:proofErr w:type="gramStart"/>
-      <w:r>
-        <w:rPr>
-          <w:lang w:val="en-US"/>
-        </w:rPr>
-        <w:t>2.</w:t>
-      </w:r>
-      <w:proofErr w:type="gramEnd"/>
-      <w:r>
-        <w:rPr>
-          <w:lang w:val="en-US"/>
-        </w:rPr>
-        <w:t xml:space="preserve"> </w:t>
-      </w:r>
-      <w:proofErr w:type="spellStart"/>
-      <w:r>
-        <w:rPr>
-          <w:lang w:val="en-US"/>
-        </w:rPr>
-        <w:t>FroboMind</w:t>
-      </w:r>
-      <w:proofErr w:type="spellEnd"/>
-      <w:r>
-        <w:rPr>
-          <w:lang w:val="en-US"/>
-        </w:rPr>
-        <w:t xml:space="preserve"> Controller </w:t>
-      </w:r>
-    </w:p>
-    <w:p>
-      <w:pPr>
-        <w:pStyle w:val="Overskrift5"/>
-        <w:rPr>
-          <w:lang w:val="en-US"/>
-        </w:rPr>
-      </w:pPr>
-      <w:proofErr w:type="spellStart"/>
-      <w:r>
-        <w:rPr>
-          <w:rStyle w:val="mw-headline"/>
-          <w:lang w:val="en-US"/>
-        </w:rPr>
-        <w:t>firmware_version_Major_Version</w:t>
-      </w:r>
-      <w:proofErr w:type="spellEnd"/>
-      <w:r>
-        <w:rPr>
-          <w:rStyle w:val="mw-headline"/>
-          <w:lang w:val="en-US"/>
-        </w:rPr>
-        <w:t xml:space="preserve">: The </w:t>
-      </w:r>
-      <w:r>
-        <w:rPr>
-          <w:rStyle w:val="mw-headline"/>
-          <w:lang w:val="en-US"/>
-        </w:rPr>
-        <w:t>FroboLay_Scout2</w:t>
-      </w:r>
-      <w:r>
-        <w:rPr>
-          <w:rStyle w:val="mw-headline"/>
-          <w:lang w:val="en-US"/>
-        </w:rPr>
-        <w:t xml:space="preserve"> major firmware version </w:t>
-      </w:r>
-    </w:p>
-    <w:p>
-      <w:pPr>
-        <w:pStyle w:val="NormalWeb"/>
-        <w:rPr>
-          <w:lang w:val="en-US"/>
-        </w:rPr>
-      </w:pPr>
-      <w:r>
-        <w:rPr>
-          <w:lang w:val="en-US"/>
-        </w:rPr>
-        <w:t xml:space="preserve">1. </w:t>
-      </w:r>
-      <w:r>
-        <w:rPr>
-          <w:lang w:val="en-US"/>
-        </w:rPr>
-        <w:t>FroboLay_Scout2</w:t>
-      </w:r>
-      <w:r>
-        <w:rPr>
-          <w:lang w:val="en-US"/>
-        </w:rPr>
-        <w:br/>
-        <w:t xml:space="preserve">2. N/A </w:t>
-      </w:r>
-    </w:p>
-    <w:p>
-      <w:pPr>
-        <w:pStyle w:val="Overskrift5"/>
-        <w:rPr>
-          <w:lang w:val="en-US"/>
-        </w:rPr>
-      </w:pPr>
-      <w:proofErr w:type="spellStart"/>
-      <w:r>
-        <w:rPr>
-          <w:rStyle w:val="mw-headline"/>
-          <w:lang w:val="en-US"/>
-        </w:rPr>
-        <w:t>firmware_version_Minor_Version</w:t>
-      </w:r>
-      <w:proofErr w:type="spellEnd"/>
-      <w:r>
-        <w:rPr>
-          <w:rStyle w:val="mw-headline"/>
-          <w:lang w:val="en-US"/>
-        </w:rPr>
-        <w:t xml:space="preserve">: The Row Cleaner minor firmware version </w:t>
-      </w:r>
-    </w:p>
-    <w:p>
-      <w:pPr>
-        <w:pStyle w:val="NormalWeb"/>
-        <w:rPr>
-          <w:lang w:val="en-US"/>
-        </w:rPr>
-      </w:pPr>
-      <w:r>
-        <w:rPr>
-          <w:lang w:val="en-US"/>
-        </w:rPr>
-        <w:t>1. 201</w:t>
-      </w:r>
-      <w:r>
-        <w:rPr>
-          <w:lang w:val="en-US"/>
-        </w:rPr>
-        <w:t>5-04</w:t>
-      </w:r>
-      <w:r>
-        <w:rPr>
-          <w:lang w:val="en-US"/>
-        </w:rPr>
-        <w:t>-</w:t>
-      </w:r>
-      <w:r>
-        <w:rPr>
-          <w:lang w:val="en-US"/>
-        </w:rPr>
-        <w:t>13</w:t>
-      </w:r>
-      <w:r>
-        <w:rPr>
-          <w:lang w:val="en-US"/>
-        </w:rPr>
-        <w:br/>
-      </w:r>
-      <w:proofErr w:type="spellStart"/>
-      <w:r>
-        <w:rPr>
-          <w:lang w:val="en-US"/>
-        </w:rPr>
-        <w:t>reset_cause</w:t>
-      </w:r>
-      <w:proofErr w:type="spellEnd"/>
-      <w:r>
-        <w:rPr>
-          <w:lang w:val="en-US"/>
-        </w:rPr>
-        <w:t xml:space="preserve">: The reason why the </w:t>
-      </w:r>
-      <w:proofErr w:type="spellStart"/>
-      <w:r>
-        <w:rPr>
-          <w:lang w:val="en-US"/>
-        </w:rPr>
-        <w:t>RowCA</w:t>
-      </w:r>
-      <w:proofErr w:type="spellEnd"/>
-      <w:r>
-        <w:rPr>
-          <w:lang w:val="en-US"/>
-        </w:rPr>
-        <w:t xml:space="preserve"> hardware was reset: </w:t>
-      </w:r>
-      <w:r>
-        <w:rPr>
-          <w:lang w:val="en-US"/>
-        </w:rPr>
-        <w:br/>
-        <w:t xml:space="preserve">0. Power on reset 1. Reset 2. Brown-out reset 4. Watchdog reset (15ms timeout) 5. JTAG reset </w:t>
-      </w:r>
-      <w:r>
-        <w:rPr>
-          <w:lang w:val="en-US"/>
-        </w:rPr>
-        <w:br/>
-      </w:r>
-      <w:r>
-        <w:rPr>
-          <w:lang w:val="en-US"/>
-        </w:rPr>
-        <w:br/>
-      </w:r>
-      <w:proofErr w:type="gramStart"/>
-      <w:r>
-        <w:rPr>
-          <w:lang w:val="en-US"/>
-        </w:rPr>
-        <w:t>This</w:t>
-      </w:r>
-      <w:proofErr w:type="gramEnd"/>
-      <w:r>
-        <w:rPr>
-          <w:lang w:val="en-US"/>
-        </w:rPr>
-        <w:t xml:space="preserve"> message is transmitted only once after boot. </w:t>
-      </w:r>
-    </w:p>
-    <w:p>
-      <w:pPr>
-        <w:pStyle w:val="Overskrift2"/>
-        <w:rPr>
-          <w:u w:val="single"/>
-          <w:lang w:val="en-US"/>
-        </w:rPr>
-      </w:pPr>
-      <w:r>
-        <w:rPr>
-          <w:rStyle w:val="mw-headline"/>
-          <w:u w:val="single"/>
-          <w:lang w:val="en-US"/>
-        </w:rPr>
-        <w:t xml:space="preserve">FroboLay_Scout2 </w:t>
-      </w:r>
-      <w:r>
-        <w:rPr>
-          <w:rStyle w:val="mw-headline"/>
-          <w:u w:val="single"/>
-          <w:lang w:val="en-US"/>
-        </w:rPr>
-        <w:t>Status (PFR</w:t>
-      </w:r>
-      <w:r>
-        <w:rPr>
-          <w:rStyle w:val="mw-headline"/>
-          <w:u w:val="single"/>
-          <w:lang w:val="en-US"/>
-        </w:rPr>
-        <w:t xml:space="preserve">ST) transmitted by </w:t>
-      </w:r>
-      <w:r>
-        <w:rPr>
-          <w:rStyle w:val="mw-headline"/>
-          <w:u w:val="single"/>
-          <w:lang w:val="en-US"/>
-        </w:rPr>
-        <w:t xml:space="preserve">FroboLay_Scout2 </w:t>
-      </w:r>
-      <w:r>
-        <w:rPr>
-          <w:rStyle w:val="mw-headline"/>
-          <w:u w:val="single"/>
-          <w:lang w:val="en-US"/>
-        </w:rPr>
-        <w:t xml:space="preserve">FW </w:t>
-      </w:r>
-    </w:p>
-    <w:p>
-      <w:pPr>
-        <w:pStyle w:val="NormalWeb"/>
-        <w:rPr>
-          <w:lang w:val="en-US"/>
-        </w:rPr>
-      </w:pPr>
-      <w:r>
-        <w:rPr>
-          <w:lang w:val="en-US"/>
-        </w:rPr>
-        <w:lastRenderedPageBreak/>
-        <w:t>$</w:t>
-      </w:r>
-      <w:proofErr w:type="spellStart"/>
-      <w:r>
-        <w:rPr>
-          <w:lang w:val="en-US"/>
-        </w:rPr>
-        <w:t>PF</w:t>
-      </w:r>
-      <w:r>
-        <w:rPr>
-          <w:lang w:val="en-US"/>
-        </w:rPr>
-        <w:t>R</w:t>
-      </w:r>
-      <w:r>
-        <w:rPr>
-          <w:lang w:val="en-US"/>
-        </w:rPr>
-        <w:t>ST</w:t>
-      </w:r>
-      <w:proofErr w:type="gramStart"/>
-      <w:r>
-        <w:rPr>
-          <w:lang w:val="en-US"/>
-        </w:rPr>
-        <w:t>,state,voltage,</w:t>
-      </w:r>
-      <w:r>
-        <w:rPr>
-          <w:lang w:val="en-US"/>
-        </w:rPr>
-        <w:t>spray</w:t>
-      </w:r>
-      <w:proofErr w:type="gramEnd"/>
-      <w:r>
-        <w:rPr>
-          <w:lang w:val="en-US"/>
-        </w:rPr>
-        <w:t>_signal</w:t>
-      </w:r>
-      <w:proofErr w:type="spellEnd"/>
-      <w:r>
-        <w:rPr>
-          <w:lang w:val="en-US"/>
-        </w:rPr>
-        <w:t>*CS&lt;</w:t>
-      </w:r>
-      <w:proofErr w:type="spellStart"/>
-      <w:r>
-        <w:rPr>
-          <w:lang w:val="en-US"/>
-        </w:rPr>
-        <w:t>cr</w:t>
-      </w:r>
-      <w:proofErr w:type="spellEnd"/>
-      <w:r>
-        <w:rPr>
-          <w:lang w:val="en-US"/>
-        </w:rPr>
-        <w:t>&gt;&lt;lf&gt;</w:t>
-      </w:r>
-      <w:r>
-        <w:rPr>
-          <w:lang w:val="en-US"/>
-        </w:rPr>
-        <w:br/>
-      </w:r>
-      <w:r>
-        <w:rPr>
-          <w:lang w:val="en-US"/>
-        </w:rPr>
-        <w:br/>
-        <w:t xml:space="preserve">state: Normal states </w:t>
-      </w:r>
-      <w:r>
-        <w:rPr>
-          <w:lang w:val="en-US"/>
-        </w:rPr>
-        <w:br/>
-        <w:t xml:space="preserve">• STATE_OK (1) </w:t>
-      </w:r>
-      <w:r>
-        <w:rPr>
-          <w:lang w:val="en-US"/>
-        </w:rPr>
-        <w:br/>
-        <w:t xml:space="preserve">Warning states </w:t>
-      </w:r>
-      <w:r>
-        <w:rPr>
-          <w:lang w:val="en-US"/>
-        </w:rPr>
-        <w:br/>
-        <w:t xml:space="preserve">• STATE_NMEA_WARN(2) At least one </w:t>
-      </w:r>
-      <w:proofErr w:type="spellStart"/>
-      <w:r>
-        <w:rPr>
-          <w:lang w:val="en-US"/>
-        </w:rPr>
-        <w:t>nmea</w:t>
-      </w:r>
-      <w:proofErr w:type="spellEnd"/>
-      <w:r>
-        <w:rPr>
-          <w:lang w:val="en-US"/>
-        </w:rPr>
-        <w:t xml:space="preserve"> packet disregarded due to invalid format/CS since last PFBST message. </w:t>
-      </w:r>
-    </w:p>
-    <w:p>
-      <w:pPr>
-        <w:pStyle w:val="Overskrift5"/>
-        <w:rPr>
-          <w:lang w:val="en-US"/>
-        </w:rPr>
-      </w:pPr>
-      <w:r>
-        <w:rPr>
-          <w:rStyle w:val="mw-headline"/>
-          <w:lang w:val="en-US"/>
-        </w:rPr>
-        <w:t xml:space="preserve">Error states </w:t>
-      </w:r>
-    </w:p>
-    <w:p>
-      <w:pPr>
-        <w:pStyle w:val="NormalWeb"/>
-        <w:rPr>
-          <w:lang w:val="en-US"/>
-        </w:rPr>
-      </w:pPr>
-      <w:r>
-        <w:rPr>
-          <w:lang w:val="en-US"/>
-        </w:rPr>
-        <w:t xml:space="preserve">• STATE_WATCHDOG (3) No valid </w:t>
-      </w:r>
-      <w:proofErr w:type="spellStart"/>
-      <w:r>
-        <w:rPr>
-          <w:lang w:val="en-US"/>
-        </w:rPr>
-        <w:t>nmea</w:t>
-      </w:r>
-      <w:proofErr w:type="spellEnd"/>
-      <w:r>
-        <w:rPr>
-          <w:lang w:val="en-US"/>
-        </w:rPr>
-        <w:t xml:space="preserve"> packet received for the past 0.2s. (</w:t>
-      </w:r>
-      <w:proofErr w:type="gramStart"/>
-      <w:r>
-        <w:rPr>
-          <w:lang w:val="en-US"/>
-        </w:rPr>
-        <w:t>auto</w:t>
-      </w:r>
-      <w:proofErr w:type="gramEnd"/>
-      <w:r>
-        <w:rPr>
-          <w:lang w:val="en-US"/>
-        </w:rPr>
-        <w:t xml:space="preserve"> reset) </w:t>
-      </w:r>
-      <w:r>
-        <w:rPr>
-          <w:lang w:val="en-US"/>
-        </w:rPr>
-        <w:br/>
-        <w:t xml:space="preserve">• STATE_LOW_BAT (5) Battery voltage critically low (auto reset). </w:t>
-      </w:r>
-      <w:r>
-        <w:rPr>
-          <w:lang w:val="en-US"/>
-        </w:rPr>
-        <w:br/>
-      </w:r>
-      <w:r>
-        <w:rPr>
-          <w:lang w:val="en-US"/>
-        </w:rPr>
-        <w:br/>
-      </w:r>
-      <w:proofErr w:type="gramStart"/>
-      <w:r>
-        <w:rPr>
-          <w:lang w:val="en-US"/>
-        </w:rPr>
-        <w:t>voltage</w:t>
-      </w:r>
-      <w:proofErr w:type="gramEnd"/>
-      <w:r>
-        <w:rPr>
-          <w:lang w:val="en-US"/>
-        </w:rPr>
-        <w:t xml:space="preserve">: Battery voltage (10 bit ADC out from voltage divider to allow external calibration) </w:t>
-      </w:r>
-      <w:r>
-        <w:rPr>
-          <w:lang w:val="en-US"/>
-        </w:rPr>
-        <w:br/>
-      </w:r>
-      <w:proofErr w:type="spellStart"/>
-      <w:r>
-        <w:rPr>
-          <w:lang w:val="en-US"/>
-        </w:rPr>
-        <w:t>spray</w:t>
-      </w:r>
-      <w:r>
-        <w:rPr>
-          <w:lang w:val="en-US"/>
-        </w:rPr>
-        <w:t>_signal</w:t>
-      </w:r>
-      <w:proofErr w:type="spellEnd"/>
-      <w:r>
-        <w:rPr>
-          <w:lang w:val="en-US"/>
-        </w:rPr>
-        <w:t xml:space="preserve">, </w:t>
-      </w:r>
-      <w:r>
-        <w:rPr>
-          <w:lang w:val="en-US"/>
-        </w:rPr>
-        <w:t>represent</w:t>
-      </w:r>
-      <w:r>
-        <w:rPr>
-          <w:lang w:val="en-US"/>
-        </w:rPr>
-        <w:t xml:space="preserve"> the </w:t>
-      </w:r>
-      <w:r>
-        <w:rPr>
-          <w:lang w:val="en-US"/>
-        </w:rPr>
-        <w:t>state of the spray action set at sent time</w:t>
-      </w:r>
-      <w:r>
-        <w:rPr>
-          <w:lang w:val="en-US"/>
-        </w:rPr>
-        <w:t>.</w:t>
-      </w:r>
-      <w:r>
-        <w:rPr>
-          <w:lang w:val="en-US"/>
-        </w:rPr>
-        <w:br/>
-        <w:t xml:space="preserve">0 = off, </w:t>
-      </w:r>
-      <w:r>
-        <w:rPr>
-          <w:lang w:val="en-US"/>
-        </w:rPr>
-        <w:t>1= spray</w:t>
-      </w:r>
-      <w:r>
-        <w:rPr>
-          <w:lang w:val="en-US"/>
-        </w:rPr>
-        <w:t xml:space="preserve">, </w:t>
-      </w:r>
-      <w:r>
-        <w:rPr>
-          <w:lang w:val="en-US"/>
-        </w:rPr>
-        <w:t>2= enforced off</w:t>
-      </w:r>
-      <w:r>
-        <w:rPr>
-          <w:lang w:val="en-US"/>
-        </w:rPr>
-        <w:t>.</w:t>
-      </w:r>
-    </w:p>
-    <w:p>
-      <w:pPr>
-        <w:pStyle w:val="Overskrift2"/>
-        <w:rPr>
-          <w:u w:val="single"/>
-          <w:lang w:val="en-US"/>
-        </w:rPr>
-      </w:pPr>
-      <w:r>
-        <w:rPr>
-          <w:rStyle w:val="mw-headline"/>
-          <w:u w:val="single"/>
-          <w:lang w:val="en-US"/>
-        </w:rPr>
-        <w:t>FroboLay_Scout2</w:t>
-      </w:r>
-      <w:r>
-        <w:rPr>
-          <w:rStyle w:val="mw-headline"/>
-          <w:u w:val="single"/>
-          <w:lang w:val="en-US"/>
-        </w:rPr>
-        <w:t xml:space="preserve"> Parameters (PFR</w:t>
-      </w:r>
-      <w:r>
-        <w:rPr>
-          <w:rStyle w:val="mw-headline"/>
-          <w:u w:val="single"/>
-          <w:lang w:val="en-US"/>
-        </w:rPr>
-        <w:t xml:space="preserve">SP) accepted by </w:t>
-      </w:r>
-      <w:r>
-        <w:rPr>
-          <w:rStyle w:val="mw-headline"/>
-          <w:u w:val="single"/>
-          <w:lang w:val="en-US"/>
-        </w:rPr>
-        <w:t xml:space="preserve">FroboLay_Scout2 </w:t>
-      </w:r>
-      <w:r>
-        <w:rPr>
-          <w:rStyle w:val="mw-headline"/>
-          <w:u w:val="single"/>
-          <w:lang w:val="en-US"/>
-        </w:rPr>
-        <w:t xml:space="preserve">FW </w:t>
-      </w:r>
-    </w:p>
-    <w:p>
-      <w:pPr>
-        <w:pStyle w:val="NormalWeb"/>
-        <w:spacing w:after="240" w:afterAutospacing="0"/>
-        <w:rPr>
-          <w:lang w:val="en-US"/>
-        </w:rPr>
-      </w:pPr>
-      <w:r>
-        <w:rPr>
-          <w:lang w:val="en-US"/>
-        </w:rPr>
-        <w:t>$</w:t>
-      </w:r>
-      <w:proofErr w:type="spellStart"/>
-      <w:r>
-        <w:rPr>
-          <w:lang w:val="en-US"/>
-        </w:rPr>
-        <w:t>PFLSP</w:t>
-      </w:r>
-      <w:proofErr w:type="gramStart"/>
-      <w:r>
-        <w:rPr>
-          <w:lang w:val="en-US"/>
-        </w:rPr>
-        <w:t>,voltage</w:t>
-      </w:r>
-      <w:proofErr w:type="gramEnd"/>
-      <w:r>
-        <w:rPr>
-          <w:lang w:val="en-US"/>
-        </w:rPr>
-        <w:t>_min</w:t>
-      </w:r>
-      <w:proofErr w:type="spellEnd"/>
-      <w:r>
-        <w:rPr>
-          <w:lang w:val="en-US"/>
-        </w:rPr>
-        <w:t>*CS&lt;</w:t>
-      </w:r>
-      <w:proofErr w:type="spellStart"/>
-      <w:r>
-        <w:rPr>
-          <w:lang w:val="en-US"/>
-        </w:rPr>
-        <w:t>cr</w:t>
-      </w:r>
-      <w:proofErr w:type="spellEnd"/>
-      <w:r>
-        <w:rPr>
-          <w:lang w:val="en-US"/>
-        </w:rPr>
-        <w:t>&gt;&lt;lf&gt;</w:t>
-      </w:r>
-      <w:r>
-        <w:rPr>
-          <w:lang w:val="en-US"/>
-        </w:rPr>
-        <w:br/>
-      </w:r>
-      <w:proofErr w:type="spellStart"/>
-      <w:r>
-        <w:rPr>
-          <w:lang w:val="en-US"/>
-        </w:rPr>
-        <w:t>voltage_min</w:t>
-      </w:r>
-      <w:proofErr w:type="spellEnd"/>
-      <w:r>
-        <w:rPr>
-          <w:lang w:val="en-US"/>
-        </w:rPr>
-        <w:t xml:space="preserve">: Battery minimum voltage threshold (10 bit value corresponding to ADC out from voltage divider) </w:t>
-      </w:r>
-    </w:p>
-    <w:p>
-      <w:pPr>
-        <w:pStyle w:val="Overskrift2"/>
-        <w:rPr>
-          <w:u w:val="single"/>
-          <w:lang w:val="en-US"/>
-        </w:rPr>
-      </w:pPr>
-      <w:r>
-        <w:rPr>
-          <w:rStyle w:val="mw-headline"/>
-          <w:u w:val="single"/>
-          <w:lang w:val="en-US"/>
-        </w:rPr>
-        <w:t xml:space="preserve">FroboLay_Scout2 </w:t>
-      </w:r>
-      <w:r>
-        <w:rPr>
-          <w:rStyle w:val="mw-headline"/>
-          <w:u w:val="single"/>
-          <w:lang w:val="en-US"/>
-        </w:rPr>
-        <w:t>Communication Parameters (PFR</w:t>
-      </w:r>
-      <w:r>
-        <w:rPr>
-          <w:rStyle w:val="mw-headline"/>
-          <w:u w:val="single"/>
-          <w:lang w:val="en-US"/>
-        </w:rPr>
-        <w:t xml:space="preserve">CP) accepted by </w:t>
-      </w:r>
-      <w:r>
-        <w:rPr>
-          <w:rStyle w:val="mw-headline"/>
-          <w:u w:val="single"/>
-          <w:lang w:val="en-US"/>
-        </w:rPr>
-        <w:t xml:space="preserve">FroboLay_Scout2 </w:t>
-      </w:r>
-      <w:r>
-        <w:rPr>
-          <w:rStyle w:val="mw-headline"/>
-          <w:u w:val="single"/>
-          <w:lang w:val="en-US"/>
-        </w:rPr>
-        <w:t xml:space="preserve">FW </w:t>
-      </w:r>
-    </w:p>
-    <w:p>
-      <w:pPr>
-        <w:pStyle w:val="NormalWeb"/>
-        <w:rPr>
-          <w:lang w:val="en-US"/>
-        </w:rPr>
-      </w:pPr>
-      <w:r>
-        <w:rPr>
-          <w:lang w:val="en-US"/>
-        </w:rPr>
-        <w:t>$</w:t>
-      </w:r>
-      <w:proofErr w:type="spellStart"/>
-      <w:r>
-        <w:rPr>
-          <w:lang w:val="en-US"/>
-        </w:rPr>
-        <w:t>PFR</w:t>
-      </w:r>
-      <w:r>
-        <w:rPr>
-          <w:lang w:val="en-US"/>
-        </w:rPr>
-        <w:t>CP</w:t>
-      </w:r>
-      <w:proofErr w:type="gramStart"/>
-      <w:r>
-        <w:rPr>
-          <w:lang w:val="en-US"/>
-        </w:rPr>
-        <w:t>,pfbst</w:t>
-      </w:r>
-      <w:proofErr w:type="gramEnd"/>
-      <w:r>
-        <w:rPr>
-          <w:lang w:val="en-US"/>
-        </w:rPr>
-        <w:t>_interval</w:t>
-      </w:r>
-      <w:proofErr w:type="spellEnd"/>
-      <w:r>
-        <w:rPr>
-          <w:lang w:val="en-US"/>
-        </w:rPr>
-        <w:t xml:space="preserve">, </w:t>
-      </w:r>
-      <w:proofErr w:type="spellStart"/>
-      <w:r>
-        <w:rPr>
-          <w:lang w:val="en-US"/>
-        </w:rPr>
-        <w:t>pfbct_wd_timeout</w:t>
-      </w:r>
-      <w:proofErr w:type="spellEnd"/>
-      <w:r>
-        <w:rPr>
-          <w:lang w:val="en-US"/>
-        </w:rPr>
-        <w:t>*CS&lt;</w:t>
-      </w:r>
-      <w:proofErr w:type="spellStart"/>
-      <w:r>
-        <w:rPr>
-          <w:lang w:val="en-US"/>
-        </w:rPr>
-        <w:t>cr</w:t>
-      </w:r>
-      <w:proofErr w:type="spellEnd"/>
-      <w:r>
-        <w:rPr>
-          <w:lang w:val="en-US"/>
-        </w:rPr>
-        <w:t>&gt;&lt;lf&gt;</w:t>
-      </w:r>
-      <w:r>
-        <w:rPr>
-          <w:lang w:val="en-US"/>
-        </w:rPr>
-        <w:br/>
-      </w:r>
-      <w:proofErr w:type="spellStart"/>
-      <w:r>
-        <w:rPr>
-          <w:lang w:val="en-US"/>
-        </w:rPr>
-        <w:t>pfbst_interval</w:t>
-      </w:r>
-      <w:proofErr w:type="spellEnd"/>
-      <w:r>
-        <w:rPr>
-          <w:lang w:val="en-US"/>
-        </w:rPr>
-        <w:t xml:space="preserve">: Rate of the </w:t>
-      </w:r>
-      <w:proofErr w:type="spellStart"/>
-      <w:r>
-        <w:rPr>
-          <w:lang w:val="en-US"/>
-        </w:rPr>
-        <w:t>Frobit</w:t>
-      </w:r>
-      <w:proofErr w:type="spellEnd"/>
-      <w:r>
-        <w:rPr>
-          <w:lang w:val="en-US"/>
-        </w:rPr>
-        <w:t xml:space="preserve"> Status (PFBST) 1-1000 * [</w:t>
-      </w:r>
-      <w:proofErr w:type="spellStart"/>
-      <w:r>
-        <w:rPr>
-          <w:lang w:val="en-US"/>
-        </w:rPr>
-        <w:t>ms</w:t>
-      </w:r>
-      <w:proofErr w:type="spellEnd"/>
-      <w:r>
-        <w:rPr>
-          <w:lang w:val="en-US"/>
-        </w:rPr>
-        <w:t xml:space="preserve">] (default 100) </w:t>
-      </w:r>
-      <w:r>
-        <w:rPr>
-          <w:lang w:val="en-US"/>
-        </w:rPr>
-        <w:br/>
-      </w:r>
-      <w:proofErr w:type="spellStart"/>
-      <w:r>
-        <w:rPr>
-          <w:lang w:val="en-US"/>
-        </w:rPr>
-        <w:t>pfbct_wd_timeout</w:t>
-      </w:r>
-      <w:proofErr w:type="spellEnd"/>
-      <w:r>
-        <w:rPr>
-          <w:lang w:val="en-US"/>
-        </w:rPr>
-        <w:t xml:space="preserve">: NMEA watchdog timeout (monitoring PFBCT) </w:t>
-      </w:r>
-      <w:r>
-        <w:rPr>
-          <w:lang w:val="en-US"/>
-        </w:rPr>
-        <w:br/>
-        <w:t xml:space="preserve">0: disable </w:t>
-      </w:r>
-      <w:r>
-        <w:rPr>
-          <w:lang w:val="en-US"/>
-        </w:rPr>
-        <w:br/>
-        <w:t>1-1000 * [</w:t>
-      </w:r>
-      <w:proofErr w:type="spellStart"/>
-      <w:r>
-        <w:rPr>
-          <w:lang w:val="en-US"/>
-        </w:rPr>
-        <w:t>ms</w:t>
-      </w:r>
-      <w:proofErr w:type="spellEnd"/>
-      <w:r>
-        <w:rPr>
-          <w:lang w:val="en-US"/>
-        </w:rPr>
-        <w:t>]</w:t>
-      </w:r>
-    </w:p>
-    <w:p>
-      <w:pPr>
-        <w:pStyle w:val="Overskrift2"/>
-        <w:rPr>
-          <w:u w:val="single"/>
-          <w:lang w:val="en-US"/>
-        </w:rPr>
-      </w:pPr>
-      <w:r>
-        <w:rPr>
-          <w:rStyle w:val="mw-headline"/>
-          <w:u w:val="single"/>
-          <w:lang w:val="en-US"/>
-        </w:rPr>
-        <w:t xml:space="preserve">FroboLay_Scout2 </w:t>
-      </w:r>
-      <w:r>
-        <w:rPr>
-          <w:rStyle w:val="mw-headline"/>
-          <w:u w:val="single"/>
-          <w:lang w:val="en-US"/>
-        </w:rPr>
-        <w:t>(PF</w:t>
-      </w:r>
-      <w:r>
-        <w:rPr>
-          <w:rStyle w:val="mw-headline"/>
-          <w:u w:val="single"/>
-          <w:lang w:val="en-US"/>
-        </w:rPr>
-        <w:t>R</w:t>
-      </w:r>
-      <w:r>
-        <w:rPr>
-          <w:rStyle w:val="mw-headline"/>
-          <w:u w:val="single"/>
-          <w:lang w:val="en-US"/>
-        </w:rPr>
-        <w:t xml:space="preserve">SL) accepted by </w:t>
-      </w:r>
-      <w:r>
-        <w:rPr>
-          <w:rStyle w:val="mw-headline"/>
-          <w:u w:val="single"/>
-          <w:lang w:val="en-US"/>
-        </w:rPr>
-        <w:t xml:space="preserve">FroboLay_Scout2 </w:t>
-      </w:r>
-      <w:r>
-        <w:rPr>
-          <w:rStyle w:val="mw-headline"/>
-          <w:u w:val="single"/>
-          <w:lang w:val="en-US"/>
-        </w:rPr>
-        <w:t xml:space="preserve">FW </w:t>
-      </w:r>
-    </w:p>
-    <w:p>
-      <w:pPr>
-        <w:pStyle w:val="NormalWeb"/>
-        <w:rPr>
-          <w:lang w:val="en-US"/>
-        </w:rPr>
-      </w:pPr>
-      <w:r>
-        <w:rPr>
-          <w:lang w:val="en-US"/>
-        </w:rPr>
-        <w:t>$</w:t>
-      </w:r>
-      <w:proofErr w:type="spellStart"/>
-      <w:r>
-        <w:rPr>
-          <w:lang w:val="en-US"/>
-        </w:rPr>
-        <w:t>PF</w:t>
-      </w:r>
-      <w:r>
-        <w:rPr>
-          <w:lang w:val="en-US"/>
-        </w:rPr>
-        <w:t>R</w:t>
-      </w:r>
-      <w:r>
-        <w:rPr>
-          <w:lang w:val="en-US"/>
-        </w:rPr>
-        <w:t>SL</w:t>
-      </w:r>
       <w:proofErr w:type="gramStart"/>
       <w:r>
         <w:rPr>

</xml_diff>